<commit_message>
Modified components list for reflow oven controller with component name, manufacturer part number, and prices
</commit_message>
<xml_diff>
--- a/electronics/oven_controller/Kicad/Reflow Oven Checklist.docx
+++ b/electronics/oven_controller/Kicad/Reflow Oven Checklist.docx
@@ -20,11 +20,6 @@
     </w:p>
     <w:p>
       <w:pPr>
-        <w:pStyle w:val="ListParagraph"/>
-        <w:numPr>
-          <w:ilvl w:val="0"/>
-          <w:numId w:val="1"/>
-        </w:numPr>
         <w:rPr>
           <w:sz w:val="24"/>
           <w:szCs w:val="24"/>
@@ -32,166 +27,698 @@
       </w:pPr>
       <w:r>
         <w:rPr>
-          <w:sz w:val="24"/>
-          <w:szCs w:val="24"/>
+          <w:rFonts w:ascii="Arial" w:hAnsi="Arial" w:cs="Arial"/>
+          <w:sz w:val="18"/>
+          <w:szCs w:val="18"/>
+          <w:shd w:val="clear" w:color="auto" w:fill="FFFFFF"/>
         </w:rPr>
-        <w:t>STM32F405RXT (microcontroller)</w:t>
+        <w:t>STM32F405RXT</w:t>
       </w:r>
     </w:p>
+    <w:tbl>
+      <w:tblPr>
+        <w:tblStyle w:val="TableGrid"/>
+        <w:tblW w:w="0" w:type="auto"/>
+        <w:tblInd w:w="360" w:type="dxa"/>
+        <w:tblLook w:val="04A0" w:firstRow="1" w:lastRow="0" w:firstColumn="1" w:lastColumn="0" w:noHBand="0" w:noVBand="1"/>
+      </w:tblPr>
+      <w:tblGrid>
+        <w:gridCol w:w="3026"/>
+        <w:gridCol w:w="3024"/>
+        <w:gridCol w:w="2940"/>
+      </w:tblGrid>
+      <w:tr>
+        <w:tc>
+          <w:tcPr>
+            <w:tcW w:w="3116" w:type="dxa"/>
+          </w:tcPr>
+          <w:p>
+            <w:pPr>
+              <w:rPr>
+                <w:sz w:val="24"/>
+                <w:szCs w:val="24"/>
+              </w:rPr>
+            </w:pPr>
+            <w:r>
+              <w:rPr>
+                <w:sz w:val="24"/>
+                <w:szCs w:val="24"/>
+              </w:rPr>
+              <w:t>Component</w:t>
+            </w:r>
+          </w:p>
+        </w:tc>
+        <w:tc>
+          <w:tcPr>
+            <w:tcW w:w="3117" w:type="dxa"/>
+          </w:tcPr>
+          <w:p>
+            <w:pPr>
+              <w:rPr>
+                <w:sz w:val="24"/>
+                <w:szCs w:val="24"/>
+              </w:rPr>
+            </w:pPr>
+            <w:r>
+              <w:rPr>
+                <w:sz w:val="24"/>
+                <w:szCs w:val="24"/>
+              </w:rPr>
+              <w:t xml:space="preserve">Manufacturer </w:t>
+            </w:r>
+            <w:r>
+              <w:rPr>
+                <w:sz w:val="24"/>
+                <w:szCs w:val="24"/>
+              </w:rPr>
+              <w:t>Part Number</w:t>
+            </w:r>
+          </w:p>
+        </w:tc>
+        <w:tc>
+          <w:tcPr>
+            <w:tcW w:w="3117" w:type="dxa"/>
+          </w:tcPr>
+          <w:p>
+            <w:pPr>
+              <w:rPr>
+                <w:sz w:val="24"/>
+                <w:szCs w:val="24"/>
+              </w:rPr>
+            </w:pPr>
+            <w:r>
+              <w:rPr>
+                <w:sz w:val="24"/>
+                <w:szCs w:val="24"/>
+              </w:rPr>
+              <w:t>Price</w:t>
+            </w:r>
+            <w:r>
+              <w:rPr>
+                <w:sz w:val="24"/>
+                <w:szCs w:val="24"/>
+              </w:rPr>
+              <w:t xml:space="preserve"> ($)</w:t>
+            </w:r>
+          </w:p>
+        </w:tc>
+      </w:tr>
+      <w:tr>
+        <w:tc>
+          <w:tcPr>
+            <w:tcW w:w="3116" w:type="dxa"/>
+          </w:tcPr>
+          <w:p>
+            <w:pPr>
+              <w:rPr>
+                <w:sz w:val="24"/>
+                <w:szCs w:val="24"/>
+              </w:rPr>
+            </w:pPr>
+            <w:r>
+              <w:rPr>
+                <w:sz w:val="24"/>
+                <w:szCs w:val="24"/>
+              </w:rPr>
+              <w:t>M</w:t>
+            </w:r>
+            <w:r>
+              <w:rPr>
+                <w:sz w:val="24"/>
+                <w:szCs w:val="24"/>
+              </w:rPr>
+              <w:t>icrocontroller</w:t>
+            </w:r>
+          </w:p>
+        </w:tc>
+        <w:tc>
+          <w:tcPr>
+            <w:tcW w:w="3117" w:type="dxa"/>
+          </w:tcPr>
+          <w:p>
+            <w:pPr>
+              <w:rPr>
+                <w:sz w:val="24"/>
+                <w:szCs w:val="24"/>
+              </w:rPr>
+            </w:pPr>
+            <w:hyperlink r:id="rId5" w:history="1">
+              <w:r>
+                <w:rPr>
+                  <w:sz w:val="24"/>
+                  <w:szCs w:val="24"/>
+                </w:rPr>
+                <w:t>STM32F405RGT6</w:t>
+              </w:r>
+            </w:hyperlink>
+          </w:p>
+        </w:tc>
+        <w:tc>
+          <w:tcPr>
+            <w:tcW w:w="3117" w:type="dxa"/>
+          </w:tcPr>
+          <w:p>
+            <w:pPr>
+              <w:rPr>
+                <w:sz w:val="24"/>
+                <w:szCs w:val="24"/>
+              </w:rPr>
+            </w:pPr>
+            <w:r>
+              <w:rPr>
+                <w:sz w:val="24"/>
+                <w:szCs w:val="24"/>
+              </w:rPr>
+              <w:t>13.87</w:t>
+            </w:r>
+          </w:p>
+        </w:tc>
+      </w:tr>
+      <w:tr>
+        <w:tc>
+          <w:tcPr>
+            <w:tcW w:w="3116" w:type="dxa"/>
+          </w:tcPr>
+          <w:p>
+            <w:pPr>
+              <w:rPr>
+                <w:sz w:val="24"/>
+                <w:szCs w:val="24"/>
+              </w:rPr>
+            </w:pPr>
+            <w:r>
+              <w:rPr>
+                <w:sz w:val="24"/>
+                <w:szCs w:val="24"/>
+              </w:rPr>
+              <w:t>LCD</w:t>
+            </w:r>
+            <w:r>
+              <w:rPr>
+                <w:sz w:val="24"/>
+                <w:szCs w:val="24"/>
+              </w:rPr>
+              <w:t xml:space="preserve"> (with backlight)</w:t>
+            </w:r>
+            <w:bookmarkStart w:id="0" w:name="_GoBack"/>
+            <w:bookmarkEnd w:id="0"/>
+          </w:p>
+        </w:tc>
+        <w:tc>
+          <w:tcPr>
+            <w:tcW w:w="3117" w:type="dxa"/>
+          </w:tcPr>
+          <w:p>
+            <w:pPr>
+              <w:rPr>
+                <w:sz w:val="24"/>
+                <w:szCs w:val="24"/>
+              </w:rPr>
+            </w:pPr>
+          </w:p>
+        </w:tc>
+        <w:tc>
+          <w:tcPr>
+            <w:tcW w:w="3117" w:type="dxa"/>
+          </w:tcPr>
+          <w:p>
+            <w:pPr>
+              <w:rPr>
+                <w:sz w:val="24"/>
+                <w:szCs w:val="24"/>
+              </w:rPr>
+            </w:pPr>
+          </w:p>
+        </w:tc>
+      </w:tr>
+      <w:tr>
+        <w:tc>
+          <w:tcPr>
+            <w:tcW w:w="3116" w:type="dxa"/>
+          </w:tcPr>
+          <w:p>
+            <w:pPr>
+              <w:rPr>
+                <w:sz w:val="24"/>
+                <w:szCs w:val="24"/>
+              </w:rPr>
+            </w:pPr>
+            <w:r>
+              <w:rPr>
+                <w:sz w:val="24"/>
+                <w:szCs w:val="24"/>
+              </w:rPr>
+              <w:t>Solid State Relay</w:t>
+            </w:r>
+          </w:p>
+        </w:tc>
+        <w:tc>
+          <w:tcPr>
+            <w:tcW w:w="3117" w:type="dxa"/>
+          </w:tcPr>
+          <w:p>
+            <w:pPr>
+              <w:rPr>
+                <w:sz w:val="24"/>
+                <w:szCs w:val="24"/>
+              </w:rPr>
+            </w:pPr>
+            <w:r>
+              <w:rPr>
+                <w:rFonts w:ascii="Arial" w:hAnsi="Arial" w:cs="Arial"/>
+                <w:bCs/>
+                <w:color w:val="000000"/>
+                <w:shd w:val="clear" w:color="auto" w:fill="FFFFFF"/>
+              </w:rPr>
+              <w:t>PR26MF11NIPF</w:t>
+            </w:r>
+          </w:p>
+        </w:tc>
+        <w:tc>
+          <w:tcPr>
+            <w:tcW w:w="3117" w:type="dxa"/>
+          </w:tcPr>
+          <w:p>
+            <w:pPr>
+              <w:rPr>
+                <w:sz w:val="24"/>
+                <w:szCs w:val="24"/>
+              </w:rPr>
+            </w:pPr>
+            <w:hyperlink r:id="rId6" w:history="1">
+              <w:r>
+                <w:rPr>
+                  <w:bCs/>
+                  <w:color w:val="000000"/>
+                </w:rPr>
+                <w:t>0.6</w:t>
+              </w:r>
+              <w:r>
+                <w:rPr>
+                  <w:bCs/>
+                  <w:color w:val="000000"/>
+                </w:rPr>
+                <w:t>8</w:t>
+              </w:r>
+            </w:hyperlink>
+          </w:p>
+        </w:tc>
+      </w:tr>
+      <w:tr>
+        <w:tc>
+          <w:tcPr>
+            <w:tcW w:w="3116" w:type="dxa"/>
+          </w:tcPr>
+          <w:p>
+            <w:pPr>
+              <w:rPr>
+                <w:sz w:val="24"/>
+                <w:szCs w:val="24"/>
+              </w:rPr>
+            </w:pPr>
+            <w:r>
+              <w:rPr>
+                <w:sz w:val="24"/>
+                <w:szCs w:val="24"/>
+              </w:rPr>
+              <w:t>Fuse</w:t>
+            </w:r>
+          </w:p>
+        </w:tc>
+        <w:tc>
+          <w:tcPr>
+            <w:tcW w:w="3117" w:type="dxa"/>
+          </w:tcPr>
+          <w:p>
+            <w:pPr>
+              <w:rPr>
+                <w:sz w:val="24"/>
+                <w:szCs w:val="24"/>
+              </w:rPr>
+            </w:pPr>
+          </w:p>
+        </w:tc>
+        <w:tc>
+          <w:tcPr>
+            <w:tcW w:w="3117" w:type="dxa"/>
+          </w:tcPr>
+          <w:p>
+            <w:pPr>
+              <w:rPr>
+                <w:sz w:val="24"/>
+                <w:szCs w:val="24"/>
+              </w:rPr>
+            </w:pPr>
+          </w:p>
+        </w:tc>
+      </w:tr>
+      <w:tr>
+        <w:tc>
+          <w:tcPr>
+            <w:tcW w:w="3116" w:type="dxa"/>
+          </w:tcPr>
+          <w:p>
+            <w:pPr>
+              <w:rPr>
+                <w:sz w:val="24"/>
+                <w:szCs w:val="24"/>
+              </w:rPr>
+            </w:pPr>
+            <w:r>
+              <w:rPr>
+                <w:sz w:val="24"/>
+                <w:szCs w:val="24"/>
+              </w:rPr>
+              <w:t>Crystal</w:t>
+            </w:r>
+          </w:p>
+        </w:tc>
+        <w:tc>
+          <w:tcPr>
+            <w:tcW w:w="3117" w:type="dxa"/>
+          </w:tcPr>
+          <w:p>
+            <w:pPr>
+              <w:rPr>
+                <w:sz w:val="24"/>
+                <w:szCs w:val="24"/>
+              </w:rPr>
+            </w:pPr>
+          </w:p>
+        </w:tc>
+        <w:tc>
+          <w:tcPr>
+            <w:tcW w:w="3117" w:type="dxa"/>
+          </w:tcPr>
+          <w:p>
+            <w:pPr>
+              <w:rPr>
+                <w:sz w:val="24"/>
+                <w:szCs w:val="24"/>
+              </w:rPr>
+            </w:pPr>
+          </w:p>
+        </w:tc>
+      </w:tr>
+      <w:tr>
+        <w:tc>
+          <w:tcPr>
+            <w:tcW w:w="3116" w:type="dxa"/>
+          </w:tcPr>
+          <w:p>
+            <w:pPr>
+              <w:rPr>
+                <w:sz w:val="24"/>
+                <w:szCs w:val="24"/>
+              </w:rPr>
+            </w:pPr>
+            <w:r>
+              <w:rPr>
+                <w:sz w:val="24"/>
+                <w:szCs w:val="24"/>
+              </w:rPr>
+              <w:t>K-type thermocouple</w:t>
+            </w:r>
+          </w:p>
+        </w:tc>
+        <w:tc>
+          <w:tcPr>
+            <w:tcW w:w="3117" w:type="dxa"/>
+          </w:tcPr>
+          <w:p>
+            <w:pPr>
+              <w:rPr>
+                <w:sz w:val="24"/>
+                <w:szCs w:val="24"/>
+              </w:rPr>
+            </w:pPr>
+          </w:p>
+        </w:tc>
+        <w:tc>
+          <w:tcPr>
+            <w:tcW w:w="3117" w:type="dxa"/>
+          </w:tcPr>
+          <w:p>
+            <w:pPr>
+              <w:rPr>
+                <w:sz w:val="24"/>
+                <w:szCs w:val="24"/>
+              </w:rPr>
+            </w:pPr>
+          </w:p>
+        </w:tc>
+      </w:tr>
+      <w:tr>
+        <w:tc>
+          <w:tcPr>
+            <w:tcW w:w="3116" w:type="dxa"/>
+          </w:tcPr>
+          <w:p>
+            <w:pPr>
+              <w:rPr>
+                <w:sz w:val="24"/>
+                <w:szCs w:val="24"/>
+              </w:rPr>
+            </w:pPr>
+            <w:r>
+              <w:rPr>
+                <w:sz w:val="24"/>
+                <w:szCs w:val="24"/>
+              </w:rPr>
+              <w:t>Buzzer</w:t>
+            </w:r>
+          </w:p>
+        </w:tc>
+        <w:tc>
+          <w:tcPr>
+            <w:tcW w:w="3117" w:type="dxa"/>
+          </w:tcPr>
+          <w:p>
+            <w:pPr>
+              <w:rPr>
+                <w:sz w:val="24"/>
+                <w:szCs w:val="24"/>
+              </w:rPr>
+            </w:pPr>
+          </w:p>
+        </w:tc>
+        <w:tc>
+          <w:tcPr>
+            <w:tcW w:w="3117" w:type="dxa"/>
+          </w:tcPr>
+          <w:p>
+            <w:pPr>
+              <w:rPr>
+                <w:sz w:val="24"/>
+                <w:szCs w:val="24"/>
+              </w:rPr>
+            </w:pPr>
+          </w:p>
+        </w:tc>
+      </w:tr>
+      <w:tr>
+        <w:tc>
+          <w:tcPr>
+            <w:tcW w:w="3116" w:type="dxa"/>
+          </w:tcPr>
+          <w:p>
+            <w:pPr>
+              <w:rPr>
+                <w:sz w:val="24"/>
+                <w:szCs w:val="24"/>
+              </w:rPr>
+            </w:pPr>
+            <w:r>
+              <w:rPr>
+                <w:sz w:val="24"/>
+                <w:szCs w:val="24"/>
+              </w:rPr>
+              <w:t>Buttons/switches</w:t>
+            </w:r>
+          </w:p>
+        </w:tc>
+        <w:tc>
+          <w:tcPr>
+            <w:tcW w:w="3117" w:type="dxa"/>
+          </w:tcPr>
+          <w:p>
+            <w:pPr>
+              <w:rPr>
+                <w:sz w:val="24"/>
+                <w:szCs w:val="24"/>
+              </w:rPr>
+            </w:pPr>
+          </w:p>
+        </w:tc>
+        <w:tc>
+          <w:tcPr>
+            <w:tcW w:w="3117" w:type="dxa"/>
+          </w:tcPr>
+          <w:p>
+            <w:pPr>
+              <w:rPr>
+                <w:sz w:val="24"/>
+                <w:szCs w:val="24"/>
+              </w:rPr>
+            </w:pPr>
+          </w:p>
+        </w:tc>
+      </w:tr>
+      <w:tr>
+        <w:tc>
+          <w:tcPr>
+            <w:tcW w:w="3116" w:type="dxa"/>
+          </w:tcPr>
+          <w:p>
+            <w:pPr>
+              <w:rPr>
+                <w:sz w:val="24"/>
+                <w:szCs w:val="24"/>
+              </w:rPr>
+            </w:pPr>
+            <w:r>
+              <w:rPr>
+                <w:sz w:val="24"/>
+                <w:szCs w:val="24"/>
+              </w:rPr>
+              <w:t>Cold junction compensation</w:t>
+            </w:r>
+          </w:p>
+        </w:tc>
+        <w:tc>
+          <w:tcPr>
+            <w:tcW w:w="3117" w:type="dxa"/>
+          </w:tcPr>
+          <w:p>
+            <w:pPr>
+              <w:rPr>
+                <w:sz w:val="24"/>
+                <w:szCs w:val="24"/>
+              </w:rPr>
+            </w:pPr>
+            <w:hyperlink r:id="rId7" w:history="1">
+              <w:r>
+                <w:rPr>
+                  <w:sz w:val="24"/>
+                  <w:szCs w:val="24"/>
+                </w:rPr>
+                <w:t>MAX6675ISA+T</w:t>
+              </w:r>
+            </w:hyperlink>
+          </w:p>
+        </w:tc>
+        <w:tc>
+          <w:tcPr>
+            <w:tcW w:w="3117" w:type="dxa"/>
+          </w:tcPr>
+          <w:p>
+            <w:pPr>
+              <w:rPr>
+                <w:sz w:val="24"/>
+                <w:szCs w:val="24"/>
+              </w:rPr>
+            </w:pPr>
+            <w:r>
+              <w:rPr>
+                <w:sz w:val="24"/>
+                <w:szCs w:val="24"/>
+              </w:rPr>
+              <w:t>17.36</w:t>
+            </w:r>
+          </w:p>
+        </w:tc>
+      </w:tr>
+      <w:tr>
+        <w:tc>
+          <w:tcPr>
+            <w:tcW w:w="3116" w:type="dxa"/>
+          </w:tcPr>
+          <w:p>
+            <w:pPr>
+              <w:rPr>
+                <w:sz w:val="24"/>
+                <w:szCs w:val="24"/>
+              </w:rPr>
+            </w:pPr>
+          </w:p>
+        </w:tc>
+        <w:tc>
+          <w:tcPr>
+            <w:tcW w:w="3117" w:type="dxa"/>
+          </w:tcPr>
+          <w:p>
+            <w:pPr>
+              <w:rPr>
+                <w:sz w:val="24"/>
+                <w:szCs w:val="24"/>
+              </w:rPr>
+            </w:pPr>
+          </w:p>
+        </w:tc>
+        <w:tc>
+          <w:tcPr>
+            <w:tcW w:w="3117" w:type="dxa"/>
+          </w:tcPr>
+          <w:p>
+            <w:pPr>
+              <w:rPr>
+                <w:sz w:val="24"/>
+                <w:szCs w:val="24"/>
+              </w:rPr>
+            </w:pPr>
+          </w:p>
+        </w:tc>
+      </w:tr>
+      <w:tr>
+        <w:tc>
+          <w:tcPr>
+            <w:tcW w:w="3116" w:type="dxa"/>
+          </w:tcPr>
+          <w:p>
+            <w:pPr>
+              <w:rPr>
+                <w:sz w:val="24"/>
+                <w:szCs w:val="24"/>
+              </w:rPr>
+            </w:pPr>
+          </w:p>
+        </w:tc>
+        <w:tc>
+          <w:tcPr>
+            <w:tcW w:w="3117" w:type="dxa"/>
+          </w:tcPr>
+          <w:p>
+            <w:pPr>
+              <w:rPr>
+                <w:sz w:val="24"/>
+                <w:szCs w:val="24"/>
+              </w:rPr>
+            </w:pPr>
+          </w:p>
+        </w:tc>
+        <w:tc>
+          <w:tcPr>
+            <w:tcW w:w="3117" w:type="dxa"/>
+          </w:tcPr>
+          <w:p>
+            <w:pPr>
+              <w:rPr>
+                <w:sz w:val="24"/>
+                <w:szCs w:val="24"/>
+              </w:rPr>
+            </w:pPr>
+          </w:p>
+        </w:tc>
+      </w:tr>
+    </w:tbl>
     <w:p>
       <w:pPr>
-        <w:pStyle w:val="ListParagraph"/>
-        <w:numPr>
-          <w:ilvl w:val="0"/>
-          <w:numId w:val="1"/>
-        </w:numPr>
+        <w:ind w:left="360"/>
         <w:rPr>
           <w:sz w:val="24"/>
           <w:szCs w:val="24"/>
         </w:rPr>
       </w:pPr>
-      <w:r>
-        <w:rPr>
-          <w:sz w:val="24"/>
-          <w:szCs w:val="24"/>
-        </w:rPr>
-        <w:t>LCD</w:t>
-      </w:r>
-    </w:p>
-    <w:p>
-      <w:pPr>
-        <w:pStyle w:val="ListParagraph"/>
-        <w:numPr>
-          <w:ilvl w:val="0"/>
-          <w:numId w:val="1"/>
-        </w:numPr>
-        <w:rPr>
-          <w:sz w:val="24"/>
-          <w:szCs w:val="24"/>
-        </w:rPr>
-      </w:pPr>
-      <w:r>
-        <w:rPr>
-          <w:sz w:val="24"/>
-          <w:szCs w:val="24"/>
-        </w:rPr>
-        <w:t>Solid State Relay</w:t>
-      </w:r>
-    </w:p>
-    <w:p>
-      <w:pPr>
-        <w:pStyle w:val="ListParagraph"/>
-        <w:numPr>
-          <w:ilvl w:val="0"/>
-          <w:numId w:val="1"/>
-        </w:numPr>
-        <w:rPr>
-          <w:sz w:val="24"/>
-          <w:szCs w:val="24"/>
-        </w:rPr>
-      </w:pPr>
-      <w:r>
-        <w:rPr>
-          <w:sz w:val="24"/>
-          <w:szCs w:val="24"/>
-        </w:rPr>
-        <w:t>Fuse</w:t>
-      </w:r>
-    </w:p>
-    <w:p>
-      <w:pPr>
-        <w:pStyle w:val="ListParagraph"/>
-        <w:numPr>
-          <w:ilvl w:val="0"/>
-          <w:numId w:val="1"/>
-        </w:numPr>
-        <w:rPr>
-          <w:sz w:val="24"/>
-          <w:szCs w:val="24"/>
-        </w:rPr>
-      </w:pPr>
-      <w:r>
-        <w:rPr>
-          <w:sz w:val="24"/>
-          <w:szCs w:val="24"/>
-        </w:rPr>
-        <w:t>Crystal (oscillator)</w:t>
-      </w:r>
-    </w:p>
-    <w:p>
-      <w:pPr>
-        <w:pStyle w:val="ListParagraph"/>
-        <w:numPr>
-          <w:ilvl w:val="0"/>
-          <w:numId w:val="1"/>
-        </w:numPr>
-        <w:rPr>
-          <w:sz w:val="24"/>
-          <w:szCs w:val="24"/>
-        </w:rPr>
-      </w:pPr>
-      <w:r>
-        <w:rPr>
-          <w:sz w:val="24"/>
-          <w:szCs w:val="24"/>
-        </w:rPr>
-        <w:t>K-type thermocouple</w:t>
-      </w:r>
-    </w:p>
-    <w:p>
-      <w:pPr>
-        <w:pStyle w:val="ListParagraph"/>
-        <w:numPr>
-          <w:ilvl w:val="0"/>
-          <w:numId w:val="1"/>
-        </w:numPr>
-        <w:rPr>
-          <w:sz w:val="24"/>
-          <w:szCs w:val="24"/>
-        </w:rPr>
-      </w:pPr>
-      <w:r>
-        <w:rPr>
-          <w:sz w:val="24"/>
-          <w:szCs w:val="24"/>
-        </w:rPr>
-        <w:t>MAX6675</w:t>
-      </w:r>
-    </w:p>
-    <w:p>
-      <w:pPr>
-        <w:pStyle w:val="ListParagraph"/>
-        <w:numPr>
-          <w:ilvl w:val="0"/>
-          <w:numId w:val="1"/>
-        </w:numPr>
-        <w:rPr>
-          <w:sz w:val="24"/>
-          <w:szCs w:val="24"/>
-        </w:rPr>
-      </w:pPr>
-      <w:r>
-        <w:rPr>
-          <w:sz w:val="24"/>
-          <w:szCs w:val="24"/>
-        </w:rPr>
-        <w:t>Buzzer</w:t>
-      </w:r>
-    </w:p>
-    <w:p>
-      <w:pPr>
-        <w:pStyle w:val="ListParagraph"/>
-        <w:numPr>
-          <w:ilvl w:val="0"/>
-          <w:numId w:val="1"/>
-        </w:numPr>
-        <w:rPr>
-          <w:sz w:val="24"/>
-          <w:szCs w:val="24"/>
-        </w:rPr>
-      </w:pPr>
-      <w:bookmarkStart w:id="0" w:name="_GoBack"/>
-      <w:bookmarkEnd w:id="0"/>
     </w:p>
     <w:sectPr>
       <w:pgSz w:w="12240" w:h="15840"/>
@@ -755,6 +1282,37 @@
       <w:contextualSpacing/>
     </w:pPr>
   </w:style>
+  <w:style w:type="table" w:styleId="TableGrid">
+    <w:name w:val="Table Grid"/>
+    <w:basedOn w:val="TableNormal"/>
+    <w:uiPriority w:val="39"/>
+    <w:rsid w:val="00CA1A3E"/>
+    <w:pPr>
+      <w:spacing w:after="0" w:line="240" w:lineRule="auto"/>
+    </w:pPr>
+    <w:tblPr>
+      <w:tblBorders>
+        <w:top w:val="single" w:sz="4" w:space="0" w:color="auto"/>
+        <w:left w:val="single" w:sz="4" w:space="0" w:color="auto"/>
+        <w:bottom w:val="single" w:sz="4" w:space="0" w:color="auto"/>
+        <w:right w:val="single" w:sz="4" w:space="0" w:color="auto"/>
+        <w:insideH w:val="single" w:sz="4" w:space="0" w:color="auto"/>
+        <w:insideV w:val="single" w:sz="4" w:space="0" w:color="auto"/>
+      </w:tblBorders>
+    </w:tblPr>
+  </w:style>
+  <w:style w:type="character" w:styleId="Hyperlink">
+    <w:name w:val="Hyperlink"/>
+    <w:basedOn w:val="DefaultParagraphFont"/>
+    <w:uiPriority w:val="99"/>
+    <w:semiHidden/>
+    <w:unhideWhenUsed/>
+    <w:rsid w:val="00A775D6"/>
+    <w:rPr>
+      <w:color w:val="0000FF"/>
+      <w:u w:val="single"/>
+    </w:rPr>
+  </w:style>
 </w:styles>
 </file>
 

</xml_diff>

<commit_message>
Added more parts into the Reflow Oven Checklist.
</commit_message>
<xml_diff>
--- a/electronics/oven_controller/Kicad/Reflow Oven Checklist.docx
+++ b/electronics/oven_controller/Kicad/Reflow Oven Checklist.docx
@@ -220,8 +220,6 @@
               </w:rPr>
               <w:t xml:space="preserve"> (with backlight)</w:t>
             </w:r>
-            <w:bookmarkStart w:id="0" w:name="_GoBack"/>
-            <w:bookmarkEnd w:id="0"/>
           </w:p>
         </w:tc>
         <w:tc>
@@ -343,6 +341,13 @@
               </w:rPr>
               <w:t>Fuse</w:t>
             </w:r>
+            <w:r>
+              <w:rPr>
+                <w:sz w:val="24"/>
+                <w:szCs w:val="24"/>
+              </w:rPr>
+              <w:t xml:space="preserve"> </w:t>
+            </w:r>
           </w:p>
         </w:tc>
         <w:tc>
@@ -391,32 +396,53 @@
               </w:rPr>
               <w:t>Crystal</w:t>
             </w:r>
-          </w:p>
-        </w:tc>
-        <w:tc>
-          <w:tcPr>
-            <w:tcW w:w="3117" w:type="dxa"/>
-          </w:tcPr>
-          <w:p>
-            <w:pPr>
-              <w:rPr>
-                <w:sz w:val="24"/>
-                <w:szCs w:val="24"/>
-              </w:rPr>
-            </w:pPr>
-          </w:p>
-        </w:tc>
-        <w:tc>
-          <w:tcPr>
-            <w:tcW w:w="3117" w:type="dxa"/>
-          </w:tcPr>
-          <w:p>
-            <w:pPr>
-              <w:rPr>
-                <w:sz w:val="24"/>
-                <w:szCs w:val="24"/>
-              </w:rPr>
-            </w:pPr>
+            <w:r>
+              <w:rPr>
+                <w:sz w:val="24"/>
+                <w:szCs w:val="24"/>
+              </w:rPr>
+              <w:t xml:space="preserve"> (dongle)</w:t>
+            </w:r>
+          </w:p>
+        </w:tc>
+        <w:tc>
+          <w:tcPr>
+            <w:tcW w:w="3117" w:type="dxa"/>
+          </w:tcPr>
+          <w:p>
+            <w:pPr>
+              <w:rPr>
+                <w:sz w:val="24"/>
+                <w:szCs w:val="24"/>
+              </w:rPr>
+            </w:pPr>
+            <w:r>
+              <w:rPr>
+                <w:sz w:val="24"/>
+                <w:szCs w:val="24"/>
+              </w:rPr>
+              <w:t>----</w:t>
+            </w:r>
+          </w:p>
+        </w:tc>
+        <w:tc>
+          <w:tcPr>
+            <w:tcW w:w="3117" w:type="dxa"/>
+          </w:tcPr>
+          <w:p>
+            <w:pPr>
+              <w:rPr>
+                <w:sz w:val="24"/>
+                <w:szCs w:val="24"/>
+              </w:rPr>
+            </w:pPr>
+            <w:r>
+              <w:rPr>
+                <w:sz w:val="24"/>
+                <w:szCs w:val="24"/>
+              </w:rPr>
+              <w:t>----</w:t>
+            </w:r>
           </w:p>
         </w:tc>
       </w:tr>
@@ -452,19 +478,33 @@
                 <w:szCs w:val="24"/>
               </w:rPr>
             </w:pPr>
-          </w:p>
-        </w:tc>
-        <w:tc>
-          <w:tcPr>
-            <w:tcW w:w="3117" w:type="dxa"/>
-          </w:tcPr>
-          <w:p>
-            <w:pPr>
-              <w:rPr>
-                <w:sz w:val="24"/>
-                <w:szCs w:val="24"/>
-              </w:rPr>
-            </w:pPr>
+            <w:r>
+              <w:rPr>
+                <w:sz w:val="24"/>
+                <w:szCs w:val="24"/>
+              </w:rPr>
+              <w:t>----</w:t>
+            </w:r>
+          </w:p>
+        </w:tc>
+        <w:tc>
+          <w:tcPr>
+            <w:tcW w:w="3117" w:type="dxa"/>
+          </w:tcPr>
+          <w:p>
+            <w:pPr>
+              <w:rPr>
+                <w:sz w:val="24"/>
+                <w:szCs w:val="24"/>
+              </w:rPr>
+            </w:pPr>
+            <w:r>
+              <w:rPr>
+                <w:sz w:val="24"/>
+                <w:szCs w:val="24"/>
+              </w:rPr>
+              <w:t>----</w:t>
+            </w:r>
           </w:p>
         </w:tc>
       </w:tr>
@@ -487,32 +527,53 @@
               </w:rPr>
               <w:t>Buzzer</w:t>
             </w:r>
-          </w:p>
-        </w:tc>
-        <w:tc>
-          <w:tcPr>
-            <w:tcW w:w="3117" w:type="dxa"/>
-          </w:tcPr>
-          <w:p>
-            <w:pPr>
-              <w:rPr>
-                <w:sz w:val="24"/>
-                <w:szCs w:val="24"/>
-              </w:rPr>
-            </w:pPr>
-          </w:p>
-        </w:tc>
-        <w:tc>
-          <w:tcPr>
-            <w:tcW w:w="3117" w:type="dxa"/>
-          </w:tcPr>
-          <w:p>
-            <w:pPr>
-              <w:rPr>
-                <w:sz w:val="24"/>
-                <w:szCs w:val="24"/>
-              </w:rPr>
-            </w:pPr>
+            <w:r>
+              <w:rPr>
+                <w:sz w:val="24"/>
+                <w:szCs w:val="24"/>
+              </w:rPr>
+              <w:t xml:space="preserve"> (same as dongle)</w:t>
+            </w:r>
+          </w:p>
+        </w:tc>
+        <w:tc>
+          <w:tcPr>
+            <w:tcW w:w="3117" w:type="dxa"/>
+          </w:tcPr>
+          <w:p>
+            <w:pPr>
+              <w:rPr>
+                <w:sz w:val="24"/>
+                <w:szCs w:val="24"/>
+              </w:rPr>
+            </w:pPr>
+            <w:r>
+              <w:rPr>
+                <w:sz w:val="24"/>
+                <w:szCs w:val="24"/>
+              </w:rPr>
+              <w:t>----</w:t>
+            </w:r>
+          </w:p>
+        </w:tc>
+        <w:tc>
+          <w:tcPr>
+            <w:tcW w:w="3117" w:type="dxa"/>
+          </w:tcPr>
+          <w:p>
+            <w:pPr>
+              <w:rPr>
+                <w:sz w:val="24"/>
+                <w:szCs w:val="24"/>
+              </w:rPr>
+            </w:pPr>
+            <w:r>
+              <w:rPr>
+                <w:sz w:val="24"/>
+                <w:szCs w:val="24"/>
+              </w:rPr>
+              <w:t>----</w:t>
+            </w:r>
           </w:p>
         </w:tc>
       </w:tr>
@@ -534,6 +595,13 @@
                 <w:szCs w:val="24"/>
               </w:rPr>
               <w:t>Buttons/switches</w:t>
+            </w:r>
+            <w:r>
+              <w:rPr>
+                <w:sz w:val="24"/>
+                <w:szCs w:val="24"/>
+              </w:rPr>
+              <w:t xml:space="preserve"> (dongle)</w:t>
             </w:r>
           </w:p>
         </w:tc>
@@ -640,32 +708,254 @@
                 <w:szCs w:val="24"/>
               </w:rPr>
             </w:pPr>
-          </w:p>
-        </w:tc>
-        <w:tc>
-          <w:tcPr>
-            <w:tcW w:w="3117" w:type="dxa"/>
-          </w:tcPr>
-          <w:p>
-            <w:pPr>
-              <w:rPr>
-                <w:sz w:val="24"/>
-                <w:szCs w:val="24"/>
-              </w:rPr>
-            </w:pPr>
-          </w:p>
-        </w:tc>
-        <w:tc>
-          <w:tcPr>
-            <w:tcW w:w="3117" w:type="dxa"/>
-          </w:tcPr>
-          <w:p>
-            <w:pPr>
-              <w:rPr>
-                <w:sz w:val="24"/>
-                <w:szCs w:val="24"/>
-              </w:rPr>
-            </w:pPr>
+            <w:r>
+              <w:rPr>
+                <w:sz w:val="24"/>
+                <w:szCs w:val="24"/>
+              </w:rPr>
+              <w:t>Resistors (same values)</w:t>
+            </w:r>
+          </w:p>
+        </w:tc>
+        <w:tc>
+          <w:tcPr>
+            <w:tcW w:w="3117" w:type="dxa"/>
+          </w:tcPr>
+          <w:p>
+            <w:pPr>
+              <w:rPr>
+                <w:sz w:val="24"/>
+                <w:szCs w:val="24"/>
+              </w:rPr>
+            </w:pPr>
+          </w:p>
+        </w:tc>
+        <w:tc>
+          <w:tcPr>
+            <w:tcW w:w="3117" w:type="dxa"/>
+          </w:tcPr>
+          <w:p>
+            <w:pPr>
+              <w:rPr>
+                <w:sz w:val="24"/>
+                <w:szCs w:val="24"/>
+              </w:rPr>
+            </w:pPr>
+          </w:p>
+        </w:tc>
+      </w:tr>
+      <w:tr>
+        <w:tc>
+          <w:tcPr>
+            <w:tcW w:w="3116" w:type="dxa"/>
+          </w:tcPr>
+          <w:p>
+            <w:pPr>
+              <w:rPr>
+                <w:sz w:val="24"/>
+                <w:szCs w:val="24"/>
+              </w:rPr>
+            </w:pPr>
+            <w:r>
+              <w:rPr>
+                <w:sz w:val="24"/>
+                <w:szCs w:val="24"/>
+              </w:rPr>
+              <w:t>Transistor (dongle)</w:t>
+            </w:r>
+          </w:p>
+        </w:tc>
+        <w:tc>
+          <w:tcPr>
+            <w:tcW w:w="3117" w:type="dxa"/>
+          </w:tcPr>
+          <w:p>
+            <w:pPr>
+              <w:rPr>
+                <w:sz w:val="24"/>
+                <w:szCs w:val="24"/>
+              </w:rPr>
+            </w:pPr>
+          </w:p>
+        </w:tc>
+        <w:tc>
+          <w:tcPr>
+            <w:tcW w:w="3117" w:type="dxa"/>
+          </w:tcPr>
+          <w:p>
+            <w:pPr>
+              <w:rPr>
+                <w:sz w:val="24"/>
+                <w:szCs w:val="24"/>
+              </w:rPr>
+            </w:pPr>
+          </w:p>
+        </w:tc>
+      </w:tr>
+      <w:tr>
+        <w:tc>
+          <w:tcPr>
+            <w:tcW w:w="3116" w:type="dxa"/>
+          </w:tcPr>
+          <w:p>
+            <w:pPr>
+              <w:rPr>
+                <w:sz w:val="24"/>
+                <w:szCs w:val="24"/>
+              </w:rPr>
+            </w:pPr>
+            <w:r>
+              <w:rPr>
+                <w:sz w:val="24"/>
+                <w:szCs w:val="24"/>
+              </w:rPr>
+              <w:t>Rectifier</w:t>
+            </w:r>
+          </w:p>
+        </w:tc>
+        <w:tc>
+          <w:tcPr>
+            <w:tcW w:w="3117" w:type="dxa"/>
+          </w:tcPr>
+          <w:p>
+            <w:pPr>
+              <w:rPr>
+                <w:sz w:val="24"/>
+                <w:szCs w:val="24"/>
+              </w:rPr>
+            </w:pPr>
+          </w:p>
+        </w:tc>
+        <w:tc>
+          <w:tcPr>
+            <w:tcW w:w="3117" w:type="dxa"/>
+          </w:tcPr>
+          <w:p>
+            <w:pPr>
+              <w:rPr>
+                <w:sz w:val="24"/>
+                <w:szCs w:val="24"/>
+              </w:rPr>
+            </w:pPr>
+          </w:p>
+        </w:tc>
+      </w:tr>
+      <w:tr>
+        <w:tc>
+          <w:tcPr>
+            <w:tcW w:w="3116" w:type="dxa"/>
+          </w:tcPr>
+          <w:p>
+            <w:pPr>
+              <w:rPr>
+                <w:sz w:val="24"/>
+                <w:szCs w:val="24"/>
+              </w:rPr>
+            </w:pPr>
+            <w:r>
+              <w:rPr>
+                <w:sz w:val="24"/>
+                <w:szCs w:val="24"/>
+              </w:rPr>
+              <w:t>Decoupling Capacitor</w:t>
+            </w:r>
+          </w:p>
+        </w:tc>
+        <w:tc>
+          <w:tcPr>
+            <w:tcW w:w="3117" w:type="dxa"/>
+          </w:tcPr>
+          <w:p>
+            <w:pPr>
+              <w:rPr>
+                <w:sz w:val="24"/>
+                <w:szCs w:val="24"/>
+              </w:rPr>
+            </w:pPr>
+          </w:p>
+        </w:tc>
+        <w:tc>
+          <w:tcPr>
+            <w:tcW w:w="3117" w:type="dxa"/>
+          </w:tcPr>
+          <w:p>
+            <w:pPr>
+              <w:rPr>
+                <w:sz w:val="24"/>
+                <w:szCs w:val="24"/>
+              </w:rPr>
+            </w:pPr>
+          </w:p>
+        </w:tc>
+      </w:tr>
+      <w:tr>
+        <w:tc>
+          <w:tcPr>
+            <w:tcW w:w="3116" w:type="dxa"/>
+          </w:tcPr>
+          <w:p>
+            <w:pPr>
+              <w:rPr>
+                <w:sz w:val="24"/>
+                <w:szCs w:val="24"/>
+              </w:rPr>
+            </w:pPr>
+            <w:r>
+              <w:rPr>
+                <w:sz w:val="24"/>
+                <w:szCs w:val="24"/>
+              </w:rPr>
+              <w:t>LED</w:t>
+            </w:r>
+          </w:p>
+        </w:tc>
+        <w:tc>
+          <w:tcPr>
+            <w:tcW w:w="3117" w:type="dxa"/>
+          </w:tcPr>
+          <w:p>
+            <w:pPr>
+              <w:rPr>
+                <w:sz w:val="24"/>
+                <w:szCs w:val="24"/>
+              </w:rPr>
+            </w:pPr>
+            <w:r>
+              <w:rPr>
+                <w:sz w:val="24"/>
+                <w:szCs w:val="24"/>
+              </w:rPr>
+              <w:t>Al</w:t>
+            </w:r>
+            <w:r>
+              <w:rPr>
+                <w:sz w:val="24"/>
+                <w:szCs w:val="24"/>
+              </w:rPr>
+              <w:t>ready have</w:t>
+            </w:r>
+          </w:p>
+        </w:tc>
+        <w:tc>
+          <w:tcPr>
+            <w:tcW w:w="3117" w:type="dxa"/>
+          </w:tcPr>
+          <w:p>
+            <w:pPr>
+              <w:rPr>
+                <w:sz w:val="24"/>
+                <w:szCs w:val="24"/>
+              </w:rPr>
+            </w:pPr>
+            <w:r>
+              <w:rPr>
+                <w:sz w:val="24"/>
+                <w:szCs w:val="24"/>
+              </w:rPr>
+              <w:t>----</w:t>
+            </w:r>
+            <w:bookmarkStart w:id="0" w:name="_GoBack"/>
+            <w:bookmarkEnd w:id="0"/>
           </w:p>
         </w:tc>
       </w:tr>
@@ -719,6 +1009,22 @@
           <w:szCs w:val="24"/>
         </w:rPr>
       </w:pPr>
+    </w:p>
+    <w:p>
+      <w:pPr>
+        <w:ind w:left="360"/>
+        <w:rPr>
+          <w:sz w:val="24"/>
+          <w:szCs w:val="24"/>
+        </w:rPr>
+      </w:pPr>
+      <w:r>
+        <w:rPr>
+          <w:sz w:val="24"/>
+          <w:szCs w:val="24"/>
+        </w:rPr>
+        <w:t>Transformer to bring voltage down to 3.3V.</w:t>
+      </w:r>
     </w:p>
     <w:sectPr>
       <w:pgSz w:w="12240" w:h="15840"/>
@@ -1247,7 +1553,6 @@
   <w:style w:type="character" w:default="1" w:styleId="DefaultParagraphFont">
     <w:name w:val="Default Paragraph Font"/>
     <w:uiPriority w:val="1"/>
-    <w:semiHidden/>
     <w:unhideWhenUsed/>
   </w:style>
   <w:style w:type="table" w:default="1" w:styleId="TableNormal">

</xml_diff>

<commit_message>
Updated list for oven controller parts.
</commit_message>
<xml_diff>
--- a/electronics/oven_controller/Kicad/Reflow Oven Checklist.docx
+++ b/electronics/oven_controller/Kicad/Reflow Oven Checklist.docx
@@ -43,14 +43,14 @@
         <w:tblLook w:val="04A0" w:firstRow="1" w:lastRow="0" w:firstColumn="1" w:lastColumn="0" w:noHBand="0" w:noVBand="1"/>
       </w:tblPr>
       <w:tblGrid>
-        <w:gridCol w:w="3026"/>
-        <w:gridCol w:w="3024"/>
-        <w:gridCol w:w="2940"/>
+        <w:gridCol w:w="4597"/>
+        <w:gridCol w:w="3118"/>
+        <w:gridCol w:w="1275"/>
       </w:tblGrid>
       <w:tr>
         <w:tc>
           <w:tcPr>
-            <w:tcW w:w="3116" w:type="dxa"/>
+            <w:tcW w:w="4597" w:type="dxa"/>
           </w:tcPr>
           <w:p>
             <w:pPr>
@@ -70,7 +70,7 @@
         </w:tc>
         <w:tc>
           <w:tcPr>
-            <w:tcW w:w="3117" w:type="dxa"/>
+            <w:tcW w:w="3118" w:type="dxa"/>
           </w:tcPr>
           <w:p>
             <w:pPr>
@@ -97,7 +97,7 @@
         </w:tc>
         <w:tc>
           <w:tcPr>
-            <w:tcW w:w="3117" w:type="dxa"/>
+            <w:tcW w:w="1275" w:type="dxa"/>
           </w:tcPr>
           <w:p>
             <w:pPr>
@@ -126,7 +126,7 @@
       <w:tr>
         <w:tc>
           <w:tcPr>
-            <w:tcW w:w="3116" w:type="dxa"/>
+            <w:tcW w:w="4597" w:type="dxa"/>
           </w:tcPr>
           <w:p>
             <w:pPr>
@@ -153,7 +153,7 @@
         </w:tc>
         <w:tc>
           <w:tcPr>
-            <w:tcW w:w="3117" w:type="dxa"/>
+            <w:tcW w:w="3118" w:type="dxa"/>
           </w:tcPr>
           <w:p>
             <w:pPr>
@@ -175,7 +175,7 @@
         </w:tc>
         <w:tc>
           <w:tcPr>
-            <w:tcW w:w="3117" w:type="dxa"/>
+            <w:tcW w:w="1275" w:type="dxa"/>
           </w:tcPr>
           <w:p>
             <w:pPr>
@@ -197,7 +197,7 @@
       <w:tr>
         <w:tc>
           <w:tcPr>
-            <w:tcW w:w="3116" w:type="dxa"/>
+            <w:tcW w:w="4597" w:type="dxa"/>
           </w:tcPr>
           <w:p>
             <w:pPr>
@@ -224,35 +224,49 @@
         </w:tc>
         <w:tc>
           <w:tcPr>
-            <w:tcW w:w="3117" w:type="dxa"/>
-          </w:tcPr>
-          <w:p>
-            <w:pPr>
-              <w:rPr>
-                <w:sz w:val="24"/>
-                <w:szCs w:val="24"/>
-              </w:rPr>
-            </w:pPr>
-          </w:p>
-        </w:tc>
-        <w:tc>
-          <w:tcPr>
-            <w:tcW w:w="3117" w:type="dxa"/>
-          </w:tcPr>
-          <w:p>
-            <w:pPr>
-              <w:rPr>
-                <w:sz w:val="24"/>
-                <w:szCs w:val="24"/>
-              </w:rPr>
-            </w:pPr>
+            <w:tcW w:w="3118" w:type="dxa"/>
+          </w:tcPr>
+          <w:p>
+            <w:pPr>
+              <w:rPr>
+                <w:sz w:val="24"/>
+                <w:szCs w:val="24"/>
+              </w:rPr>
+            </w:pPr>
+            <w:r>
+              <w:rPr>
+                <w:sz w:val="24"/>
+                <w:szCs w:val="24"/>
+              </w:rPr>
+              <w:t>153-1113-ND</w:t>
+            </w:r>
+          </w:p>
+        </w:tc>
+        <w:tc>
+          <w:tcPr>
+            <w:tcW w:w="1275" w:type="dxa"/>
+          </w:tcPr>
+          <w:p>
+            <w:pPr>
+              <w:rPr>
+                <w:sz w:val="24"/>
+                <w:szCs w:val="24"/>
+              </w:rPr>
+            </w:pPr>
+            <w:r>
+              <w:rPr>
+                <w:sz w:val="24"/>
+                <w:szCs w:val="24"/>
+              </w:rPr>
+              <w:t>5.33</w:t>
+            </w:r>
           </w:p>
         </w:tc>
       </w:tr>
       <w:tr>
         <w:tc>
           <w:tcPr>
-            <w:tcW w:w="3116" w:type="dxa"/>
+            <w:tcW w:w="4597" w:type="dxa"/>
           </w:tcPr>
           <w:p>
             <w:pPr>
@@ -272,7 +286,7 @@
         </w:tc>
         <w:tc>
           <w:tcPr>
-            <w:tcW w:w="3117" w:type="dxa"/>
+            <w:tcW w:w="3118" w:type="dxa"/>
           </w:tcPr>
           <w:p>
             <w:pPr>
@@ -294,7 +308,7 @@
         </w:tc>
         <w:tc>
           <w:tcPr>
-            <w:tcW w:w="3117" w:type="dxa"/>
+            <w:tcW w:w="1275" w:type="dxa"/>
           </w:tcPr>
           <w:p>
             <w:pPr>
@@ -325,7 +339,7 @@
       <w:tr>
         <w:tc>
           <w:tcPr>
-            <w:tcW w:w="3116" w:type="dxa"/>
+            <w:tcW w:w="4597" w:type="dxa"/>
           </w:tcPr>
           <w:p>
             <w:pPr>
@@ -352,35 +366,49 @@
         </w:tc>
         <w:tc>
           <w:tcPr>
-            <w:tcW w:w="3117" w:type="dxa"/>
-          </w:tcPr>
-          <w:p>
-            <w:pPr>
-              <w:rPr>
-                <w:sz w:val="24"/>
-                <w:szCs w:val="24"/>
-              </w:rPr>
-            </w:pPr>
-          </w:p>
-        </w:tc>
-        <w:tc>
-          <w:tcPr>
-            <w:tcW w:w="3117" w:type="dxa"/>
-          </w:tcPr>
-          <w:p>
-            <w:pPr>
-              <w:rPr>
-                <w:sz w:val="24"/>
-                <w:szCs w:val="24"/>
-              </w:rPr>
-            </w:pPr>
+            <w:tcW w:w="3118" w:type="dxa"/>
+          </w:tcPr>
+          <w:p>
+            <w:pPr>
+              <w:rPr>
+                <w:sz w:val="24"/>
+                <w:szCs w:val="24"/>
+              </w:rPr>
+            </w:pPr>
+            <w:r>
+              <w:rPr>
+                <w:sz w:val="24"/>
+                <w:szCs w:val="24"/>
+              </w:rPr>
+              <w:t>F3665CT-ND</w:t>
+            </w:r>
+          </w:p>
+        </w:tc>
+        <w:tc>
+          <w:tcPr>
+            <w:tcW w:w="1275" w:type="dxa"/>
+          </w:tcPr>
+          <w:p>
+            <w:pPr>
+              <w:rPr>
+                <w:sz w:val="24"/>
+                <w:szCs w:val="24"/>
+              </w:rPr>
+            </w:pPr>
+            <w:r>
+              <w:rPr>
+                <w:sz w:val="24"/>
+                <w:szCs w:val="24"/>
+              </w:rPr>
+              <w:t>1.55</w:t>
+            </w:r>
           </w:p>
         </w:tc>
       </w:tr>
       <w:tr>
         <w:tc>
           <w:tcPr>
-            <w:tcW w:w="3116" w:type="dxa"/>
+            <w:tcW w:w="4597" w:type="dxa"/>
           </w:tcPr>
           <w:p>
             <w:pPr>
@@ -407,7 +435,7 @@
         </w:tc>
         <w:tc>
           <w:tcPr>
-            <w:tcW w:w="3117" w:type="dxa"/>
+            <w:tcW w:w="3118" w:type="dxa"/>
           </w:tcPr>
           <w:p>
             <w:pPr>
@@ -427,7 +455,7 @@
         </w:tc>
         <w:tc>
           <w:tcPr>
-            <w:tcW w:w="3117" w:type="dxa"/>
+            <w:tcW w:w="1275" w:type="dxa"/>
           </w:tcPr>
           <w:p>
             <w:pPr>
@@ -449,7 +477,7 @@
       <w:tr>
         <w:tc>
           <w:tcPr>
-            <w:tcW w:w="3116" w:type="dxa"/>
+            <w:tcW w:w="4597" w:type="dxa"/>
           </w:tcPr>
           <w:p>
             <w:pPr>
@@ -469,7 +497,7 @@
         </w:tc>
         <w:tc>
           <w:tcPr>
-            <w:tcW w:w="3117" w:type="dxa"/>
+            <w:tcW w:w="3118" w:type="dxa"/>
           </w:tcPr>
           <w:p>
             <w:pPr>
@@ -489,7 +517,7 @@
         </w:tc>
         <w:tc>
           <w:tcPr>
-            <w:tcW w:w="3117" w:type="dxa"/>
+            <w:tcW w:w="1275" w:type="dxa"/>
           </w:tcPr>
           <w:p>
             <w:pPr>
@@ -511,7 +539,7 @@
       <w:tr>
         <w:tc>
           <w:tcPr>
-            <w:tcW w:w="3116" w:type="dxa"/>
+            <w:tcW w:w="4597" w:type="dxa"/>
           </w:tcPr>
           <w:p>
             <w:pPr>
@@ -538,7 +566,7 @@
         </w:tc>
         <w:tc>
           <w:tcPr>
-            <w:tcW w:w="3117" w:type="dxa"/>
+            <w:tcW w:w="3118" w:type="dxa"/>
           </w:tcPr>
           <w:p>
             <w:pPr>
@@ -558,7 +586,7 @@
         </w:tc>
         <w:tc>
           <w:tcPr>
-            <w:tcW w:w="3117" w:type="dxa"/>
+            <w:tcW w:w="1275" w:type="dxa"/>
           </w:tcPr>
           <w:p>
             <w:pPr>
@@ -580,7 +608,7 @@
       <w:tr>
         <w:tc>
           <w:tcPr>
-            <w:tcW w:w="3116" w:type="dxa"/>
+            <w:tcW w:w="4597" w:type="dxa"/>
           </w:tcPr>
           <w:p>
             <w:pPr>
@@ -607,35 +635,49 @@
         </w:tc>
         <w:tc>
           <w:tcPr>
-            <w:tcW w:w="3117" w:type="dxa"/>
-          </w:tcPr>
-          <w:p>
-            <w:pPr>
-              <w:rPr>
-                <w:sz w:val="24"/>
-                <w:szCs w:val="24"/>
-              </w:rPr>
-            </w:pPr>
-          </w:p>
-        </w:tc>
-        <w:tc>
-          <w:tcPr>
-            <w:tcW w:w="3117" w:type="dxa"/>
-          </w:tcPr>
-          <w:p>
-            <w:pPr>
-              <w:rPr>
-                <w:sz w:val="24"/>
-                <w:szCs w:val="24"/>
-              </w:rPr>
-            </w:pPr>
+            <w:tcW w:w="3118" w:type="dxa"/>
+          </w:tcPr>
+          <w:p>
+            <w:pPr>
+              <w:rPr>
+                <w:sz w:val="24"/>
+                <w:szCs w:val="24"/>
+              </w:rPr>
+            </w:pPr>
+            <w:r>
+              <w:rPr>
+                <w:sz w:val="24"/>
+                <w:szCs w:val="24"/>
+              </w:rPr>
+              <w:t>----</w:t>
+            </w:r>
+          </w:p>
+        </w:tc>
+        <w:tc>
+          <w:tcPr>
+            <w:tcW w:w="1275" w:type="dxa"/>
+          </w:tcPr>
+          <w:p>
+            <w:pPr>
+              <w:rPr>
+                <w:sz w:val="24"/>
+                <w:szCs w:val="24"/>
+              </w:rPr>
+            </w:pPr>
+            <w:r>
+              <w:rPr>
+                <w:sz w:val="24"/>
+                <w:szCs w:val="24"/>
+              </w:rPr>
+              <w:t>----</w:t>
+            </w:r>
           </w:p>
         </w:tc>
       </w:tr>
       <w:tr>
         <w:tc>
           <w:tcPr>
-            <w:tcW w:w="3116" w:type="dxa"/>
+            <w:tcW w:w="4597" w:type="dxa"/>
           </w:tcPr>
           <w:p>
             <w:pPr>
@@ -655,7 +697,7 @@
         </w:tc>
         <w:tc>
           <w:tcPr>
-            <w:tcW w:w="3117" w:type="dxa"/>
+            <w:tcW w:w="3118" w:type="dxa"/>
           </w:tcPr>
           <w:p>
             <w:pPr>
@@ -677,7 +719,7 @@
         </w:tc>
         <w:tc>
           <w:tcPr>
-            <w:tcW w:w="3117" w:type="dxa"/>
+            <w:tcW w:w="1275" w:type="dxa"/>
           </w:tcPr>
           <w:p>
             <w:pPr>
@@ -699,7 +741,7 @@
       <w:tr>
         <w:tc>
           <w:tcPr>
-            <w:tcW w:w="3116" w:type="dxa"/>
+            <w:tcW w:w="4597" w:type="dxa"/>
           </w:tcPr>
           <w:p>
             <w:pPr>
@@ -719,35 +761,49 @@
         </w:tc>
         <w:tc>
           <w:tcPr>
-            <w:tcW w:w="3117" w:type="dxa"/>
-          </w:tcPr>
-          <w:p>
-            <w:pPr>
-              <w:rPr>
-                <w:sz w:val="24"/>
-                <w:szCs w:val="24"/>
-              </w:rPr>
-            </w:pPr>
-          </w:p>
-        </w:tc>
-        <w:tc>
-          <w:tcPr>
-            <w:tcW w:w="3117" w:type="dxa"/>
-          </w:tcPr>
-          <w:p>
-            <w:pPr>
-              <w:rPr>
-                <w:sz w:val="24"/>
-                <w:szCs w:val="24"/>
-              </w:rPr>
-            </w:pPr>
+            <w:tcW w:w="3118" w:type="dxa"/>
+          </w:tcPr>
+          <w:p>
+            <w:pPr>
+              <w:rPr>
+                <w:sz w:val="24"/>
+                <w:szCs w:val="24"/>
+              </w:rPr>
+            </w:pPr>
+            <w:r>
+              <w:rPr>
+                <w:sz w:val="24"/>
+                <w:szCs w:val="24"/>
+              </w:rPr>
+              <w:t>----</w:t>
+            </w:r>
+          </w:p>
+        </w:tc>
+        <w:tc>
+          <w:tcPr>
+            <w:tcW w:w="1275" w:type="dxa"/>
+          </w:tcPr>
+          <w:p>
+            <w:pPr>
+              <w:rPr>
+                <w:sz w:val="24"/>
+                <w:szCs w:val="24"/>
+              </w:rPr>
+            </w:pPr>
+            <w:r>
+              <w:rPr>
+                <w:sz w:val="24"/>
+                <w:szCs w:val="24"/>
+              </w:rPr>
+              <w:t>----</w:t>
+            </w:r>
           </w:p>
         </w:tc>
       </w:tr>
       <w:tr>
         <w:tc>
           <w:tcPr>
-            <w:tcW w:w="3116" w:type="dxa"/>
+            <w:tcW w:w="4597" w:type="dxa"/>
           </w:tcPr>
           <w:p>
             <w:pPr>
@@ -767,35 +823,49 @@
         </w:tc>
         <w:tc>
           <w:tcPr>
-            <w:tcW w:w="3117" w:type="dxa"/>
-          </w:tcPr>
-          <w:p>
-            <w:pPr>
-              <w:rPr>
-                <w:sz w:val="24"/>
-                <w:szCs w:val="24"/>
-              </w:rPr>
-            </w:pPr>
-          </w:p>
-        </w:tc>
-        <w:tc>
-          <w:tcPr>
-            <w:tcW w:w="3117" w:type="dxa"/>
-          </w:tcPr>
-          <w:p>
-            <w:pPr>
-              <w:rPr>
-                <w:sz w:val="24"/>
-                <w:szCs w:val="24"/>
-              </w:rPr>
-            </w:pPr>
+            <w:tcW w:w="3118" w:type="dxa"/>
+          </w:tcPr>
+          <w:p>
+            <w:pPr>
+              <w:rPr>
+                <w:sz w:val="24"/>
+                <w:szCs w:val="24"/>
+              </w:rPr>
+            </w:pPr>
+            <w:r>
+              <w:rPr>
+                <w:sz w:val="24"/>
+                <w:szCs w:val="24"/>
+              </w:rPr>
+              <w:t>----</w:t>
+            </w:r>
+          </w:p>
+        </w:tc>
+        <w:tc>
+          <w:tcPr>
+            <w:tcW w:w="1275" w:type="dxa"/>
+          </w:tcPr>
+          <w:p>
+            <w:pPr>
+              <w:rPr>
+                <w:sz w:val="24"/>
+                <w:szCs w:val="24"/>
+              </w:rPr>
+            </w:pPr>
+            <w:r>
+              <w:rPr>
+                <w:sz w:val="24"/>
+                <w:szCs w:val="24"/>
+              </w:rPr>
+              <w:t>----</w:t>
+            </w:r>
           </w:p>
         </w:tc>
       </w:tr>
       <w:tr>
         <w:tc>
           <w:tcPr>
-            <w:tcW w:w="3116" w:type="dxa"/>
+            <w:tcW w:w="4597" w:type="dxa"/>
           </w:tcPr>
           <w:p>
             <w:pPr>
@@ -811,24 +881,31 @@
               </w:rPr>
               <w:t>Rectifier</w:t>
             </w:r>
-          </w:p>
-        </w:tc>
-        <w:tc>
-          <w:tcPr>
-            <w:tcW w:w="3117" w:type="dxa"/>
-          </w:tcPr>
-          <w:p>
-            <w:pPr>
-              <w:rPr>
-                <w:sz w:val="24"/>
-                <w:szCs w:val="24"/>
-              </w:rPr>
-            </w:pPr>
-          </w:p>
-        </w:tc>
-        <w:tc>
-          <w:tcPr>
-            <w:tcW w:w="3117" w:type="dxa"/>
+            <w:r>
+              <w:rPr>
+                <w:sz w:val="24"/>
+                <w:szCs w:val="24"/>
+              </w:rPr>
+              <w:t xml:space="preserve"> (3.3v going into MC)</w:t>
+            </w:r>
+          </w:p>
+        </w:tc>
+        <w:tc>
+          <w:tcPr>
+            <w:tcW w:w="3118" w:type="dxa"/>
+          </w:tcPr>
+          <w:p>
+            <w:pPr>
+              <w:rPr>
+                <w:sz w:val="24"/>
+                <w:szCs w:val="24"/>
+              </w:rPr>
+            </w:pPr>
+          </w:p>
+        </w:tc>
+        <w:tc>
+          <w:tcPr>
+            <w:tcW w:w="1275" w:type="dxa"/>
           </w:tcPr>
           <w:p>
             <w:pPr>
@@ -843,7 +920,7 @@
       <w:tr>
         <w:tc>
           <w:tcPr>
-            <w:tcW w:w="3116" w:type="dxa"/>
+            <w:tcW w:w="4597" w:type="dxa"/>
           </w:tcPr>
           <w:p>
             <w:pPr>
@@ -863,20 +940,20 @@
         </w:tc>
         <w:tc>
           <w:tcPr>
-            <w:tcW w:w="3117" w:type="dxa"/>
-          </w:tcPr>
-          <w:p>
-            <w:pPr>
-              <w:rPr>
-                <w:sz w:val="24"/>
-                <w:szCs w:val="24"/>
-              </w:rPr>
-            </w:pPr>
-          </w:p>
-        </w:tc>
-        <w:tc>
-          <w:tcPr>
-            <w:tcW w:w="3117" w:type="dxa"/>
+            <w:tcW w:w="3118" w:type="dxa"/>
+          </w:tcPr>
+          <w:p>
+            <w:pPr>
+              <w:rPr>
+                <w:sz w:val="24"/>
+                <w:szCs w:val="24"/>
+              </w:rPr>
+            </w:pPr>
+          </w:p>
+        </w:tc>
+        <w:tc>
+          <w:tcPr>
+            <w:tcW w:w="1275" w:type="dxa"/>
           </w:tcPr>
           <w:p>
             <w:pPr>
@@ -891,7 +968,7 @@
       <w:tr>
         <w:tc>
           <w:tcPr>
-            <w:tcW w:w="3116" w:type="dxa"/>
+            <w:tcW w:w="4597" w:type="dxa"/>
           </w:tcPr>
           <w:p>
             <w:pPr>
@@ -911,7 +988,7 @@
         </w:tc>
         <w:tc>
           <w:tcPr>
-            <w:tcW w:w="3117" w:type="dxa"/>
+            <w:tcW w:w="3118" w:type="dxa"/>
           </w:tcPr>
           <w:p>
             <w:pPr>
@@ -938,7 +1015,7 @@
         </w:tc>
         <w:tc>
           <w:tcPr>
-            <w:tcW w:w="3117" w:type="dxa"/>
+            <w:tcW w:w="1275" w:type="dxa"/>
           </w:tcPr>
           <w:p>
             <w:pPr>
@@ -954,41 +1031,46 @@
               </w:rPr>
               <w:t>----</w:t>
             </w:r>
-            <w:bookmarkStart w:id="0" w:name="_GoBack"/>
-            <w:bookmarkEnd w:id="0"/>
           </w:p>
         </w:tc>
       </w:tr>
       <w:tr>
         <w:tc>
           <w:tcPr>
-            <w:tcW w:w="3116" w:type="dxa"/>
-          </w:tcPr>
-          <w:p>
-            <w:pPr>
-              <w:rPr>
-                <w:sz w:val="24"/>
-                <w:szCs w:val="24"/>
-              </w:rPr>
-            </w:pPr>
-          </w:p>
-        </w:tc>
-        <w:tc>
-          <w:tcPr>
-            <w:tcW w:w="3117" w:type="dxa"/>
-          </w:tcPr>
-          <w:p>
-            <w:pPr>
-              <w:rPr>
-                <w:sz w:val="24"/>
-                <w:szCs w:val="24"/>
-              </w:rPr>
-            </w:pPr>
-          </w:p>
-        </w:tc>
-        <w:tc>
-          <w:tcPr>
-            <w:tcW w:w="3117" w:type="dxa"/>
+            <w:tcW w:w="4597" w:type="dxa"/>
+          </w:tcPr>
+          <w:p>
+            <w:pPr>
+              <w:rPr>
+                <w:sz w:val="24"/>
+                <w:szCs w:val="24"/>
+              </w:rPr>
+            </w:pPr>
+            <w:r>
+              <w:rPr>
+                <w:sz w:val="24"/>
+                <w:szCs w:val="24"/>
+              </w:rPr>
+              <w:t>Transformer (factor of 36.36)</w:t>
+            </w:r>
+          </w:p>
+        </w:tc>
+        <w:tc>
+          <w:tcPr>
+            <w:tcW w:w="3118" w:type="dxa"/>
+          </w:tcPr>
+          <w:p>
+            <w:pPr>
+              <w:rPr>
+                <w:sz w:val="24"/>
+                <w:szCs w:val="24"/>
+              </w:rPr>
+            </w:pPr>
+          </w:p>
+        </w:tc>
+        <w:tc>
+          <w:tcPr>
+            <w:tcW w:w="1275" w:type="dxa"/>
           </w:tcPr>
           <w:p>
             <w:pPr>
@@ -1023,8 +1105,40 @@
           <w:sz w:val="24"/>
           <w:szCs w:val="24"/>
         </w:rPr>
-        <w:t>Transformer to bring voltage down to 3.3V.</w:t>
+        <w:t>Transformer to bring voltage down to 3.3V</w:t>
       </w:r>
+      <w:r>
+        <w:rPr>
+          <w:sz w:val="24"/>
+          <w:szCs w:val="24"/>
+        </w:rPr>
+        <w:t xml:space="preserve"> (factor of 36.36)</w:t>
+      </w:r>
+      <w:r>
+        <w:rPr>
+          <w:sz w:val="24"/>
+          <w:szCs w:val="24"/>
+        </w:rPr>
+        <w:t>.</w:t>
+      </w:r>
+    </w:p>
+    <w:p>
+      <w:pPr>
+        <w:ind w:left="360"/>
+        <w:rPr>
+          <w:sz w:val="24"/>
+          <w:szCs w:val="24"/>
+        </w:rPr>
+      </w:pPr>
+      <w:r>
+        <w:rPr>
+          <w:sz w:val="24"/>
+          <w:szCs w:val="24"/>
+        </w:rPr>
+        <w:t>---- : already have or, use the same as dongle.</w:t>
+      </w:r>
+      <w:bookmarkStart w:id="0" w:name="_GoBack"/>
+      <w:bookmarkEnd w:id="0"/>
     </w:p>
     <w:sectPr>
       <w:pgSz w:w="12240" w:h="15840"/>
@@ -1553,6 +1667,7 @@
   <w:style w:type="character" w:default="1" w:styleId="DefaultParagraphFont">
     <w:name w:val="Default Paragraph Font"/>
     <w:uiPriority w:val="1"/>
+    <w:semiHidden/>
     <w:unhideWhenUsed/>
   </w:style>
   <w:style w:type="table" w:default="1" w:styleId="TableNormal">

</xml_diff>

<commit_message>
Updated list of parts for reflow oven.
</commit_message>
<xml_diff>
--- a/electronics/oven_controller/Kicad/Reflow Oven Checklist.docx
+++ b/electronics/oven_controller/Kicad/Reflow Oven Checklist.docx
@@ -290,30 +290,29 @@
           </w:tcPr>
           <w:p>
             <w:pPr>
+              <w:pStyle w:val="Heading1"/>
               <w:shd w:val="clear" w:color="auto" w:fill="FFFFFF"/>
-              <w:outlineLvl w:val="0"/>
-              <w:rPr>
-                <w:rFonts w:ascii="Arial" w:eastAsia="Times New Roman" w:hAnsi="Arial" w:cs="Arial"/>
+              <w:spacing w:before="0" w:beforeAutospacing="0" w:after="0" w:afterAutospacing="0"/>
+              <w:rPr>
+                <w:rFonts w:ascii="Arial" w:hAnsi="Arial" w:cs="Arial"/>
+                <w:b w:val="0"/>
+                <w:bCs w:val="0"/>
                 <w:color w:val="000000"/>
-                <w:kern w:val="36"/>
-                <w:sz w:val="24"/>
-                <w:szCs w:val="24"/>
-                <w:lang w:eastAsia="en-CA"/>
-              </w:rPr>
-            </w:pPr>
-            <w:r>
-              <w:rPr>
-                <w:rFonts w:ascii="Arial" w:eastAsia="Times New Roman" w:hAnsi="Arial" w:cs="Arial"/>
+                <w:sz w:val="24"/>
+                <w:szCs w:val="24"/>
+              </w:rPr>
+            </w:pPr>
+            <w:r>
+              <w:rPr>
+                <w:rFonts w:ascii="Arial" w:hAnsi="Arial" w:cs="Arial"/>
+                <w:b w:val="0"/>
+                <w:bCs w:val="0"/>
                 <w:color w:val="000000"/>
-                <w:kern w:val="36"/>
-                <w:sz w:val="24"/>
-                <w:szCs w:val="24"/>
-                <w:lang w:eastAsia="en-CA"/>
-              </w:rPr>
-              <w:t>10PCV2415</w:t>
-            </w:r>
-            <w:bookmarkStart w:id="0" w:name="_GoBack"/>
-            <w:bookmarkEnd w:id="0"/>
+                <w:sz w:val="24"/>
+                <w:szCs w:val="24"/>
+              </w:rPr>
+              <w:t>4D2425</w:t>
+            </w:r>
           </w:p>
         </w:tc>
         <w:tc>
@@ -333,15 +332,10 @@
                   <w:bCs/>
                   <w:color w:val="000000"/>
                 </w:rPr>
-                <w:t>0.6</w:t>
+                <w:t>61.11</w:t>
               </w:r>
-              <w:r>
-                <w:rPr>
-                  <w:bCs/>
-                  <w:color w:val="000000"/>
-                </w:rPr>
-                <w:t>8</w:t>
-              </w:r>
+              <w:bookmarkStart w:id="0" w:name="_GoBack"/>
+              <w:bookmarkEnd w:id="0"/>
             </w:hyperlink>
           </w:p>
         </w:tc>

</xml_diff>

<commit_message>
Updated reflow oven controller checklist
</commit_message>
<xml_diff>
--- a/electronics/oven_controller/Kicad/Reflow Oven Checklist.docx
+++ b/electronics/oven_controller/Kicad/Reflow Oven Checklist.docx
@@ -293,6 +293,7 @@
               <w:pStyle w:val="Heading1"/>
               <w:shd w:val="clear" w:color="auto" w:fill="FFFFFF"/>
               <w:spacing w:before="0" w:beforeAutospacing="0" w:after="0" w:afterAutospacing="0"/>
+              <w:outlineLvl w:val="0"/>
               <w:rPr>
                 <w:rFonts w:ascii="Arial" w:hAnsi="Arial" w:cs="Arial"/>
                 <w:b w:val="0"/>
@@ -334,8 +335,6 @@
                 </w:rPr>
                 <w:t>61.11</w:t>
               </w:r>
-              <w:bookmarkStart w:id="0" w:name="_GoBack"/>
-              <w:bookmarkEnd w:id="0"/>
             </w:hyperlink>
           </w:p>
         </w:tc>
@@ -883,14 +882,7 @@
                 <w:sz w:val="24"/>
                 <w:szCs w:val="24"/>
               </w:rPr>
-              <w:t>Rectifier</w:t>
-            </w:r>
-            <w:r>
-              <w:rPr>
-                <w:sz w:val="24"/>
-                <w:szCs w:val="24"/>
-              </w:rPr>
-              <w:t xml:space="preserve"> (3.3v going into MC)</w:t>
+              <w:t>Thermocouple Connector</w:t>
             </w:r>
           </w:p>
         </w:tc>
@@ -905,6 +897,13 @@
                 <w:szCs w:val="24"/>
               </w:rPr>
             </w:pPr>
+            <w:r>
+              <w:rPr>
+                <w:sz w:val="24"/>
+                <w:szCs w:val="24"/>
+              </w:rPr>
+              <w:t>GK11M</w:t>
+            </w:r>
           </w:p>
         </w:tc>
         <w:tc>
@@ -918,6 +917,13 @@
                 <w:szCs w:val="24"/>
               </w:rPr>
             </w:pPr>
+            <w:r>
+              <w:rPr>
+                <w:sz w:val="24"/>
+                <w:szCs w:val="24"/>
+              </w:rPr>
+              <w:t>14.95</w:t>
+            </w:r>
           </w:p>
         </w:tc>
       </w:tr>
@@ -938,7 +944,7 @@
                 <w:sz w:val="24"/>
                 <w:szCs w:val="24"/>
               </w:rPr>
-              <w:t>Decoupling Capacitor</w:t>
+              <w:t>Thermocouple Connector Female</w:t>
             </w:r>
           </w:p>
         </w:tc>
@@ -953,6 +959,13 @@
                 <w:szCs w:val="24"/>
               </w:rPr>
             </w:pPr>
+            <w:r>
+              <w:rPr>
+                <w:sz w:val="24"/>
+                <w:szCs w:val="24"/>
+              </w:rPr>
+              <w:t>A346</w:t>
+            </w:r>
           </w:p>
         </w:tc>
         <w:tc>
@@ -966,6 +979,13 @@
                 <w:szCs w:val="24"/>
               </w:rPr>
             </w:pPr>
+            <w:r>
+              <w:rPr>
+                <w:sz w:val="24"/>
+                <w:szCs w:val="24"/>
+              </w:rPr>
+              <w:t>7.10</w:t>
+            </w:r>
           </w:p>
         </w:tc>
       </w:tr>
@@ -1055,7 +1075,7 @@
                 <w:sz w:val="24"/>
                 <w:szCs w:val="24"/>
               </w:rPr>
-              <w:t>Transformer (factor of 36.36)</w:t>
+              <w:t>Wall Adapter</w:t>
             </w:r>
           </w:p>
         </w:tc>
@@ -1065,11 +1085,30 @@
           </w:tcPr>
           <w:p>
             <w:pPr>
-              <w:rPr>
-                <w:sz w:val="24"/>
-                <w:szCs w:val="24"/>
-              </w:rPr>
-            </w:pPr>
+              <w:pStyle w:val="Heading1"/>
+              <w:shd w:val="clear" w:color="auto" w:fill="FFFFFF"/>
+              <w:spacing w:before="0" w:beforeAutospacing="0" w:after="0" w:afterAutospacing="0"/>
+              <w:rPr>
+                <w:rFonts w:ascii="Arial" w:hAnsi="Arial" w:cs="Arial"/>
+                <w:b w:val="0"/>
+                <w:bCs w:val="0"/>
+                <w:color w:val="000000"/>
+                <w:sz w:val="24"/>
+                <w:szCs w:val="24"/>
+              </w:rPr>
+            </w:pPr>
+            <w:r>
+              <w:rPr>
+                <w:rFonts w:asciiTheme="minorHAnsi" w:eastAsiaTheme="minorHAnsi" w:hAnsiTheme="minorHAnsi" w:cstheme="minorBidi"/>
+                <w:b w:val="0"/>
+                <w:bCs w:val="0"/>
+                <w:kern w:val="0"/>
+                <w:sz w:val="24"/>
+                <w:szCs w:val="24"/>
+                <w:lang w:eastAsia="en-US"/>
+              </w:rPr>
+              <w:t>DA12-050US-M</w:t>
+            </w:r>
           </w:p>
         </w:tc>
         <w:tc>
@@ -1083,6 +1122,87 @@
                 <w:szCs w:val="24"/>
               </w:rPr>
             </w:pPr>
+            <w:r>
+              <w:rPr>
+                <w:sz w:val="24"/>
+                <w:szCs w:val="24"/>
+              </w:rPr>
+              <w:t>17.92</w:t>
+            </w:r>
+          </w:p>
+        </w:tc>
+      </w:tr>
+      <w:tr>
+        <w:tc>
+          <w:tcPr>
+            <w:tcW w:w="4597" w:type="dxa"/>
+          </w:tcPr>
+          <w:p>
+            <w:pPr>
+              <w:rPr>
+                <w:sz w:val="24"/>
+                <w:szCs w:val="24"/>
+              </w:rPr>
+            </w:pPr>
+            <w:r>
+              <w:rPr>
+                <w:sz w:val="24"/>
+                <w:szCs w:val="24"/>
+              </w:rPr>
+              <w:t>Jack Socket</w:t>
+            </w:r>
+          </w:p>
+        </w:tc>
+        <w:tc>
+          <w:tcPr>
+            <w:tcW w:w="3118" w:type="dxa"/>
+          </w:tcPr>
+          <w:p>
+            <w:pPr>
+              <w:pStyle w:val="Heading1"/>
+              <w:shd w:val="clear" w:color="auto" w:fill="FFFFFF"/>
+              <w:spacing w:before="0" w:beforeAutospacing="0" w:after="0" w:afterAutospacing="0"/>
+              <w:rPr>
+                <w:rFonts w:ascii="Arial" w:hAnsi="Arial" w:cs="Arial"/>
+                <w:b w:val="0"/>
+                <w:bCs w:val="0"/>
+                <w:color w:val="000000"/>
+                <w:sz w:val="24"/>
+                <w:szCs w:val="24"/>
+              </w:rPr>
+            </w:pPr>
+            <w:r>
+              <w:rPr>
+                <w:rFonts w:asciiTheme="minorHAnsi" w:eastAsiaTheme="minorHAnsi" w:hAnsiTheme="minorHAnsi" w:cstheme="minorBidi"/>
+                <w:b w:val="0"/>
+                <w:bCs w:val="0"/>
+                <w:kern w:val="0"/>
+                <w:sz w:val="24"/>
+                <w:szCs w:val="24"/>
+                <w:lang w:eastAsia="en-US"/>
+              </w:rPr>
+              <w:t>1-1634612-0</w:t>
+            </w:r>
+          </w:p>
+        </w:tc>
+        <w:tc>
+          <w:tcPr>
+            <w:tcW w:w="1275" w:type="dxa"/>
+          </w:tcPr>
+          <w:p>
+            <w:pPr>
+              <w:rPr>
+                <w:sz w:val="24"/>
+                <w:szCs w:val="24"/>
+              </w:rPr>
+            </w:pPr>
+            <w:r>
+              <w:rPr>
+                <w:sz w:val="24"/>
+                <w:szCs w:val="24"/>
+              </w:rPr>
+              <w:t>3.39</w:t>
+            </w:r>
           </w:p>
         </w:tc>
       </w:tr>
@@ -1109,38 +1229,10 @@
           <w:sz w:val="24"/>
           <w:szCs w:val="24"/>
         </w:rPr>
-        <w:t>Transformer to bring voltage down to 3.3V</w:t>
-      </w:r>
-      <w:r>
-        <w:rPr>
-          <w:sz w:val="24"/>
-          <w:szCs w:val="24"/>
-        </w:rPr>
-        <w:t xml:space="preserve"> (factor of 36.36)</w:t>
-      </w:r>
-      <w:r>
-        <w:rPr>
-          <w:sz w:val="24"/>
-          <w:szCs w:val="24"/>
-        </w:rPr>
-        <w:t>.</w:t>
-      </w:r>
-    </w:p>
-    <w:p>
-      <w:pPr>
-        <w:ind w:left="360"/>
-        <w:rPr>
-          <w:sz w:val="24"/>
-          <w:szCs w:val="24"/>
-        </w:rPr>
-      </w:pPr>
-      <w:r>
-        <w:rPr>
-          <w:sz w:val="24"/>
-          <w:szCs w:val="24"/>
-        </w:rPr>
         <w:t>---- : already have or, use the same as dongle.</w:t>
       </w:r>
+      <w:bookmarkStart w:id="0" w:name="_GoBack"/>
+      <w:bookmarkEnd w:id="0"/>
     </w:p>
     <w:sectPr>
       <w:pgSz w:w="12240" w:h="15840"/>

</xml_diff>

<commit_message>
Updated version of the reflow oven checklist. Components being used for footprints
</commit_message>
<xml_diff>
--- a/electronics/oven_controller/Kicad/Reflow Oven Checklist.docx
+++ b/electronics/oven_controller/Kicad/Reflow Oven Checklist.docx
@@ -1075,7 +1075,7 @@
                 <w:sz w:val="24"/>
                 <w:szCs w:val="24"/>
               </w:rPr>
-              <w:t>Wall Adapter</w:t>
+              <w:t>Rectifier</w:t>
             </w:r>
           </w:p>
         </w:tc>
@@ -1088,16 +1088,7 @@
               <w:pStyle w:val="Heading1"/>
               <w:shd w:val="clear" w:color="auto" w:fill="FFFFFF"/>
               <w:spacing w:before="0" w:beforeAutospacing="0" w:after="0" w:afterAutospacing="0"/>
-              <w:rPr>
-                <w:rFonts w:ascii="Arial" w:hAnsi="Arial" w:cs="Arial"/>
-                <w:b w:val="0"/>
-                <w:bCs w:val="0"/>
-                <w:color w:val="000000"/>
-                <w:sz w:val="24"/>
-                <w:szCs w:val="24"/>
-              </w:rPr>
-            </w:pPr>
-            <w:r>
+              <w:outlineLvl w:val="0"/>
               <w:rPr>
                 <w:rFonts w:asciiTheme="minorHAnsi" w:eastAsiaTheme="minorHAnsi" w:hAnsiTheme="minorHAnsi" w:cstheme="minorBidi"/>
                 <w:b w:val="0"/>
@@ -1107,69 +1098,6 @@
                 <w:szCs w:val="24"/>
                 <w:lang w:eastAsia="en-US"/>
               </w:rPr>
-              <w:t>DA12-050US-M</w:t>
-            </w:r>
-          </w:p>
-        </w:tc>
-        <w:tc>
-          <w:tcPr>
-            <w:tcW w:w="1275" w:type="dxa"/>
-          </w:tcPr>
-          <w:p>
-            <w:pPr>
-              <w:rPr>
-                <w:sz w:val="24"/>
-                <w:szCs w:val="24"/>
-              </w:rPr>
-            </w:pPr>
-            <w:r>
-              <w:rPr>
-                <w:sz w:val="24"/>
-                <w:szCs w:val="24"/>
-              </w:rPr>
-              <w:t>17.92</w:t>
-            </w:r>
-          </w:p>
-        </w:tc>
-      </w:tr>
-      <w:tr>
-        <w:tc>
-          <w:tcPr>
-            <w:tcW w:w="4597" w:type="dxa"/>
-          </w:tcPr>
-          <w:p>
-            <w:pPr>
-              <w:rPr>
-                <w:sz w:val="24"/>
-                <w:szCs w:val="24"/>
-              </w:rPr>
-            </w:pPr>
-            <w:r>
-              <w:rPr>
-                <w:sz w:val="24"/>
-                <w:szCs w:val="24"/>
-              </w:rPr>
-              <w:t>Jack Socket</w:t>
-            </w:r>
-          </w:p>
-        </w:tc>
-        <w:tc>
-          <w:tcPr>
-            <w:tcW w:w="3118" w:type="dxa"/>
-          </w:tcPr>
-          <w:p>
-            <w:pPr>
-              <w:pStyle w:val="Heading1"/>
-              <w:shd w:val="clear" w:color="auto" w:fill="FFFFFF"/>
-              <w:spacing w:before="0" w:beforeAutospacing="0" w:after="0" w:afterAutospacing="0"/>
-              <w:rPr>
-                <w:rFonts w:ascii="Arial" w:hAnsi="Arial" w:cs="Arial"/>
-                <w:b w:val="0"/>
-                <w:bCs w:val="0"/>
-                <w:color w:val="000000"/>
-                <w:sz w:val="24"/>
-                <w:szCs w:val="24"/>
-              </w:rPr>
             </w:pPr>
             <w:r>
               <w:rPr>
@@ -1181,7 +1109,7 @@
                 <w:szCs w:val="24"/>
                 <w:lang w:eastAsia="en-US"/>
               </w:rPr>
-              <w:t>1-1634612-0</w:t>
+              <w:t>ZXSBMR16PT8TA</w:t>
             </w:r>
           </w:p>
         </w:tc>
@@ -1201,8 +1129,162 @@
                 <w:sz w:val="24"/>
                 <w:szCs w:val="24"/>
               </w:rPr>
-              <w:t>3.39</w:t>
-            </w:r>
+              <w:t>0.72</w:t>
+            </w:r>
+          </w:p>
+        </w:tc>
+      </w:tr>
+      <w:tr>
+        <w:tc>
+          <w:tcPr>
+            <w:tcW w:w="4597" w:type="dxa"/>
+          </w:tcPr>
+          <w:p>
+            <w:pPr>
+              <w:rPr>
+                <w:sz w:val="24"/>
+                <w:szCs w:val="24"/>
+              </w:rPr>
+            </w:pPr>
+            <w:r>
+              <w:rPr>
+                <w:sz w:val="24"/>
+                <w:szCs w:val="24"/>
+              </w:rPr>
+              <w:t>Transformer</w:t>
+            </w:r>
+          </w:p>
+        </w:tc>
+        <w:tc>
+          <w:tcPr>
+            <w:tcW w:w="3118" w:type="dxa"/>
+          </w:tcPr>
+          <w:p>
+            <w:pPr>
+              <w:pStyle w:val="Heading1"/>
+              <w:shd w:val="clear" w:color="auto" w:fill="FFFFFF"/>
+              <w:spacing w:before="0" w:beforeAutospacing="0" w:after="0" w:afterAutospacing="0"/>
+              <w:outlineLvl w:val="0"/>
+              <w:rPr>
+                <w:rFonts w:asciiTheme="minorHAnsi" w:eastAsiaTheme="minorHAnsi" w:hAnsiTheme="minorHAnsi" w:cstheme="minorBidi"/>
+                <w:b w:val="0"/>
+                <w:bCs w:val="0"/>
+                <w:kern w:val="0"/>
+                <w:sz w:val="24"/>
+                <w:szCs w:val="24"/>
+                <w:lang w:eastAsia="en-US"/>
+              </w:rPr>
+            </w:pPr>
+            <w:r>
+              <w:rPr>
+                <w:rFonts w:asciiTheme="minorHAnsi" w:eastAsiaTheme="minorHAnsi" w:hAnsiTheme="minorHAnsi" w:cstheme="minorBidi"/>
+                <w:b w:val="0"/>
+                <w:bCs w:val="0"/>
+                <w:kern w:val="0"/>
+                <w:sz w:val="24"/>
+                <w:szCs w:val="24"/>
+                <w:lang w:eastAsia="en-US"/>
+              </w:rPr>
+              <w:t>TCT3-11E07AE</w:t>
+            </w:r>
+          </w:p>
+        </w:tc>
+        <w:tc>
+          <w:tcPr>
+            <w:tcW w:w="1275" w:type="dxa"/>
+          </w:tcPr>
+          <w:p>
+            <w:pPr>
+              <w:rPr>
+                <w:sz w:val="24"/>
+                <w:szCs w:val="24"/>
+              </w:rPr>
+            </w:pPr>
+            <w:r>
+              <w:rPr>
+                <w:sz w:val="24"/>
+                <w:szCs w:val="24"/>
+              </w:rPr>
+              <w:t>8.41</w:t>
+            </w:r>
+          </w:p>
+        </w:tc>
+      </w:tr>
+      <w:tr>
+        <w:tc>
+          <w:tcPr>
+            <w:tcW w:w="4597" w:type="dxa"/>
+          </w:tcPr>
+          <w:p>
+            <w:pPr>
+              <w:rPr>
+                <w:sz w:val="24"/>
+                <w:szCs w:val="24"/>
+              </w:rPr>
+            </w:pPr>
+            <w:r>
+              <w:rPr>
+                <w:sz w:val="24"/>
+                <w:szCs w:val="24"/>
+              </w:rPr>
+              <w:t>Regulator</w:t>
+            </w:r>
+          </w:p>
+        </w:tc>
+        <w:tc>
+          <w:tcPr>
+            <w:tcW w:w="3118" w:type="dxa"/>
+          </w:tcPr>
+          <w:p>
+            <w:pPr>
+              <w:pStyle w:val="Heading1"/>
+              <w:shd w:val="clear" w:color="auto" w:fill="FFFFFF"/>
+              <w:spacing w:before="0" w:beforeAutospacing="0" w:after="0" w:afterAutospacing="0"/>
+              <w:outlineLvl w:val="0"/>
+              <w:rPr>
+                <w:rFonts w:asciiTheme="minorHAnsi" w:eastAsiaTheme="minorHAnsi" w:hAnsiTheme="minorHAnsi" w:cstheme="minorBidi"/>
+                <w:b w:val="0"/>
+                <w:bCs w:val="0"/>
+                <w:kern w:val="0"/>
+                <w:sz w:val="24"/>
+                <w:szCs w:val="24"/>
+                <w:lang w:eastAsia="en-US"/>
+              </w:rPr>
+            </w:pPr>
+            <w:r>
+              <w:rPr>
+                <w:rFonts w:asciiTheme="minorHAnsi" w:eastAsiaTheme="minorHAnsi" w:hAnsiTheme="minorHAnsi" w:cstheme="minorBidi"/>
+                <w:b w:val="0"/>
+                <w:bCs w:val="0"/>
+                <w:kern w:val="0"/>
+                <w:sz w:val="24"/>
+                <w:szCs w:val="24"/>
+                <w:lang w:eastAsia="en-US"/>
+              </w:rPr>
+              <w:t>MCP1801T-3002I/OT</w:t>
+            </w:r>
+          </w:p>
+        </w:tc>
+        <w:tc>
+          <w:tcPr>
+            <w:tcW w:w="1275" w:type="dxa"/>
+          </w:tcPr>
+          <w:p>
+            <w:pPr>
+              <w:rPr>
+                <w:sz w:val="24"/>
+                <w:szCs w:val="24"/>
+              </w:rPr>
+            </w:pPr>
+            <w:r>
+              <w:rPr>
+                <w:sz w:val="24"/>
+                <w:szCs w:val="24"/>
+              </w:rPr>
+              <w:t>0.32</w:t>
+            </w:r>
+            <w:bookmarkStart w:id="0" w:name="_GoBack"/>
+            <w:bookmarkEnd w:id="0"/>
           </w:p>
         </w:tc>
       </w:tr>
@@ -1231,8 +1313,6 @@
         </w:rPr>
         <w:t>---- : already have or, use the same as dongle.</w:t>
       </w:r>
-      <w:bookmarkStart w:id="0" w:name="_GoBack"/>
-      <w:bookmarkEnd w:id="0"/>
     </w:p>
     <w:sectPr>
       <w:pgSz w:w="12240" w:h="15840"/>

</xml_diff>